<commit_message>
#CR - Impressao de Recibo de Documento Avulso
</commit_message>
<xml_diff>
--- a/Código Fonte/VERSAO-ATUAL/src/EtramiteX/Interno/Content/_pdfAspose/Registro_Recebimento.docx
+++ b/Código Fonte/VERSAO-ATUAL/src/EtramiteX/Interno/Content/_pdfAspose/Registro_Recebimento.docx
@@ -1,6 +1,6 @@
 
 <file path=word/document.xml><?xml version="1.0" encoding="utf-8"?>
-<w:document xmlns:wpc="http://schemas.microsoft.com/office/word/2010/wordprocessingCanvas" xmlns:mc="http://schemas.openxmlformats.org/markup-compatibility/2006" xmlns:o="urn:schemas-microsoft-com:office:office" xmlns:r="http://schemas.openxmlformats.org/officeDocument/2006/relationships" xmlns:m="http://schemas.openxmlformats.org/officeDocument/2006/math" xmlns:v="urn:schemas-microsoft-com:vml" xmlns:wp14="http://schemas.microsoft.com/office/word/2010/wordprocessingDrawing" xmlns:wp="http://schemas.openxmlformats.org/drawingml/2006/wordprocessingDrawing" xmlns:w10="urn:schemas-microsoft-com:office:word" xmlns:w="http://schemas.openxmlformats.org/wordprocessingml/2006/main" xmlns:w14="http://schemas.microsoft.com/office/word/2010/wordml" xmlns:wpg="http://schemas.microsoft.com/office/word/2010/wordprocessingGroup" xmlns:wpi="http://schemas.microsoft.com/office/word/2010/wordprocessingInk" xmlns:wne="http://schemas.microsoft.com/office/word/2006/wordml" xmlns:wps="http://schemas.microsoft.com/office/word/2010/wordprocessingShape" mc:Ignorable="w14 wp14">
+<w:document xmlns:wpc="http://schemas.microsoft.com/office/word/2010/wordprocessingCanvas" xmlns:cx="http://schemas.microsoft.com/office/drawing/2014/chartex" xmlns:cx1="http://schemas.microsoft.com/office/drawing/2015/9/8/chartex" xmlns:cx2="http://schemas.microsoft.com/office/drawing/2015/10/21/chartex" xmlns:cx3="http://schemas.microsoft.com/office/drawing/2016/5/9/chartex" xmlns:cx4="http://schemas.microsoft.com/office/drawing/2016/5/10/chartex" xmlns:cx5="http://schemas.microsoft.com/office/drawing/2016/5/11/chartex" xmlns:cx6="http://schemas.microsoft.com/office/drawing/2016/5/12/chartex" xmlns:cx7="http://schemas.microsoft.com/office/drawing/2016/5/13/chartex" xmlns:cx8="http://schemas.microsoft.com/office/drawing/2016/5/14/chartex" xmlns:mc="http://schemas.openxmlformats.org/markup-compatibility/2006" xmlns:aink="http://schemas.microsoft.com/office/drawing/2016/ink" xmlns:am3d="http://schemas.microsoft.com/office/drawing/2017/model3d" xmlns:o="urn:schemas-microsoft-com:office:office" xmlns:r="http://schemas.openxmlformats.org/officeDocument/2006/relationships" xmlns:m="http://schemas.openxmlformats.org/officeDocument/2006/math" xmlns:v="urn:schemas-microsoft-com:vml" xmlns:wp14="http://schemas.microsoft.com/office/word/2010/wordprocessingDrawing" xmlns:wp="http://schemas.openxmlformats.org/drawingml/2006/wordprocessingDrawing" xmlns:w10="urn:schemas-microsoft-com:office:word" xmlns:w="http://schemas.openxmlformats.org/wordprocessingml/2006/main" xmlns:w14="http://schemas.microsoft.com/office/word/2010/wordml" xmlns:w15="http://schemas.microsoft.com/office/word/2012/wordml" xmlns:w16cid="http://schemas.microsoft.com/office/word/2016/wordml/cid" xmlns:w16se="http://schemas.microsoft.com/office/word/2015/wordml/symex" xmlns:wpg="http://schemas.microsoft.com/office/word/2010/wordprocessingGroup" xmlns:wpi="http://schemas.microsoft.com/office/word/2010/wordprocessingInk" xmlns:wne="http://schemas.microsoft.com/office/word/2006/wordml" xmlns:wps="http://schemas.microsoft.com/office/word/2010/wordprocessingShape" mc:Ignorable="w14 w15 w16se w16cid wp14">
   <w:body>
     <w:p>
       <w:pPr>
@@ -639,6 +639,107 @@
                 <w:sz w:val="18"/>
                 <w:szCs w:val="18"/>
               </w:rPr>
+              <w:t>Interessado</w:t>
+            </w:r>
+            <w:r>
+              <w:rPr>
+                <w:rFonts w:ascii="Arial" w:hAnsi="Arial" w:cs="Arial"/>
+                <w:bCs/>
+                <w:sz w:val="18"/>
+                <w:szCs w:val="18"/>
+              </w:rPr>
+              <w:t>.</w:t>
+            </w:r>
+            <w:bookmarkStart w:id="0" w:name="_GoBack"/>
+            <w:bookmarkEnd w:id="0"/>
+            <w:r>
+              <w:rPr>
+                <w:rFonts w:ascii="Arial" w:hAnsi="Arial" w:cs="Arial"/>
+                <w:bCs/>
+                <w:sz w:val="18"/>
+                <w:szCs w:val="18"/>
+              </w:rPr>
+              <w:t xml:space="preserve">: </w:t>
+            </w:r>
+            <w:r>
+              <w:rPr>
+                <w:rFonts w:ascii="Arial" w:hAnsi="Arial" w:cs="Arial"/>
+                <w:bCs/>
+                <w:sz w:val="18"/>
+                <w:szCs w:val="18"/>
+              </w:rPr>
+              <w:fldChar w:fldCharType="begin"/>
+            </w:r>
+            <w:r>
+              <w:rPr>
+                <w:rFonts w:ascii="Arial" w:hAnsi="Arial" w:cs="Arial"/>
+                <w:bCs/>
+                <w:sz w:val="18"/>
+                <w:szCs w:val="18"/>
+              </w:rPr>
+              <w:instrText xml:space="preserve"> MERGEFIELD Interessado.NomeRazaoSocial \* MERGEFORMAT </w:instrText>
+            </w:r>
+            <w:r>
+              <w:rPr>
+                <w:rFonts w:ascii="Arial" w:hAnsi="Arial" w:cs="Arial"/>
+                <w:bCs/>
+                <w:sz w:val="18"/>
+                <w:szCs w:val="18"/>
+              </w:rPr>
+              <w:fldChar w:fldCharType="separate"/>
+            </w:r>
+            <w:r>
+              <w:rPr>
+                <w:rFonts w:ascii="Arial" w:hAnsi="Arial" w:cs="Arial"/>
+                <w:bCs/>
+                <w:noProof/>
+                <w:sz w:val="18"/>
+                <w:szCs w:val="18"/>
+              </w:rPr>
+              <w:t>«Interessado.NomeRazaoSocial»</w:t>
+            </w:r>
+            <w:r>
+              <w:rPr>
+                <w:rFonts w:ascii="Arial" w:hAnsi="Arial" w:cs="Arial"/>
+                <w:bCs/>
+                <w:sz w:val="18"/>
+                <w:szCs w:val="18"/>
+              </w:rPr>
+              <w:fldChar w:fldCharType="end"/>
+            </w:r>
+          </w:p>
+        </w:tc>
+      </w:tr>
+      <w:tr>
+        <w:trPr>
+          <w:trHeight w:val="432"/>
+          <w:jc w:val="center"/>
+        </w:trPr>
+        <w:tc>
+          <w:tcPr>
+            <w:tcW w:w="9461" w:type="dxa"/>
+            <w:gridSpan w:val="3"/>
+            <w:vAlign w:val="center"/>
+          </w:tcPr>
+          <w:p>
+            <w:pPr>
+              <w:tabs>
+                <w:tab w:val="left" w:pos="7755"/>
+              </w:tabs>
+              <w:rPr>
+                <w:rFonts w:ascii="Arial" w:hAnsi="Arial" w:cs="Arial"/>
+                <w:bCs/>
+                <w:sz w:val="18"/>
+                <w:szCs w:val="18"/>
+              </w:rPr>
+            </w:pPr>
+            <w:r>
+              <w:rPr>
+                <w:rFonts w:ascii="Arial" w:hAnsi="Arial" w:cs="Arial"/>
+                <w:bCs/>
+                <w:sz w:val="18"/>
+                <w:szCs w:val="18"/>
+              </w:rPr>
               <w:t>Autuado</w:t>
             </w:r>
             <w:r>
@@ -1404,8 +1505,6 @@
               </w:rPr>
               <w:fldChar w:fldCharType="end"/>
             </w:r>
-            <w:bookmarkStart w:id="0" w:name="_GoBack"/>
-            <w:bookmarkEnd w:id="0"/>
           </w:p>
         </w:tc>
       </w:tr>
@@ -1839,8 +1938,8 @@
       </w:r>
     </w:p>
     <w:sectPr>
-      <w:headerReference w:type="default" r:id="rId9"/>
-      <w:footerReference w:type="default" r:id="rId10"/>
+      <w:headerReference w:type="default" r:id="rId8"/>
+      <w:footerReference w:type="default" r:id="rId9"/>
       <w:pgSz w:w="11907" w:h="16840" w:code="9"/>
       <w:pgMar w:top="1418" w:right="851" w:bottom="1134" w:left="1701" w:header="567" w:footer="567" w:gutter="0"/>
       <w:cols w:space="708"/>
@@ -1851,7 +1950,7 @@
 </file>
 
 <file path=word/endnotes.xml><?xml version="1.0" encoding="utf-8"?>
-<w:endnotes xmlns:wpc="http://schemas.microsoft.com/office/word/2010/wordprocessingCanvas" xmlns:mc="http://schemas.openxmlformats.org/markup-compatibility/2006" xmlns:o="urn:schemas-microsoft-com:office:office" xmlns:r="http://schemas.openxmlformats.org/officeDocument/2006/relationships" xmlns:m="http://schemas.openxmlformats.org/officeDocument/2006/math" xmlns:v="urn:schemas-microsoft-com:vml" xmlns:wp14="http://schemas.microsoft.com/office/word/2010/wordprocessingDrawing" xmlns:wp="http://schemas.openxmlformats.org/drawingml/2006/wordprocessingDrawing" xmlns:w10="urn:schemas-microsoft-com:office:word" xmlns:w="http://schemas.openxmlformats.org/wordprocessingml/2006/main" xmlns:w14="http://schemas.microsoft.com/office/word/2010/wordml" xmlns:wpg="http://schemas.microsoft.com/office/word/2010/wordprocessingGroup" xmlns:wpi="http://schemas.microsoft.com/office/word/2010/wordprocessingInk" xmlns:wne="http://schemas.microsoft.com/office/word/2006/wordml" xmlns:wps="http://schemas.microsoft.com/office/word/2010/wordprocessingShape" mc:Ignorable="w14 wp14">
+<w:endnotes xmlns:wpc="http://schemas.microsoft.com/office/word/2010/wordprocessingCanvas" xmlns:cx="http://schemas.microsoft.com/office/drawing/2014/chartex" xmlns:cx1="http://schemas.microsoft.com/office/drawing/2015/9/8/chartex" xmlns:cx2="http://schemas.microsoft.com/office/drawing/2015/10/21/chartex" xmlns:cx3="http://schemas.microsoft.com/office/drawing/2016/5/9/chartex" xmlns:cx4="http://schemas.microsoft.com/office/drawing/2016/5/10/chartex" xmlns:cx5="http://schemas.microsoft.com/office/drawing/2016/5/11/chartex" xmlns:cx6="http://schemas.microsoft.com/office/drawing/2016/5/12/chartex" xmlns:cx7="http://schemas.microsoft.com/office/drawing/2016/5/13/chartex" xmlns:cx8="http://schemas.microsoft.com/office/drawing/2016/5/14/chartex" xmlns:mc="http://schemas.openxmlformats.org/markup-compatibility/2006" xmlns:aink="http://schemas.microsoft.com/office/drawing/2016/ink" xmlns:am3d="http://schemas.microsoft.com/office/drawing/2017/model3d" xmlns:o="urn:schemas-microsoft-com:office:office" xmlns:r="http://schemas.openxmlformats.org/officeDocument/2006/relationships" xmlns:m="http://schemas.openxmlformats.org/officeDocument/2006/math" xmlns:v="urn:schemas-microsoft-com:vml" xmlns:wp14="http://schemas.microsoft.com/office/word/2010/wordprocessingDrawing" xmlns:wp="http://schemas.openxmlformats.org/drawingml/2006/wordprocessingDrawing" xmlns:w10="urn:schemas-microsoft-com:office:word" xmlns:w="http://schemas.openxmlformats.org/wordprocessingml/2006/main" xmlns:w14="http://schemas.microsoft.com/office/word/2010/wordml" xmlns:w15="http://schemas.microsoft.com/office/word/2012/wordml" xmlns:w16cid="http://schemas.microsoft.com/office/word/2016/wordml/cid" xmlns:w16se="http://schemas.microsoft.com/office/word/2015/wordml/symex" xmlns:wpg="http://schemas.microsoft.com/office/word/2010/wordprocessingGroup" xmlns:wpi="http://schemas.microsoft.com/office/word/2010/wordprocessingInk" xmlns:wne="http://schemas.microsoft.com/office/word/2006/wordml" xmlns:wps="http://schemas.microsoft.com/office/word/2010/wordprocessingShape" mc:Ignorable="w14 w15 w16se w16cid wp14">
   <w:endnote w:type="separator" w:id="-1">
     <w:p>
       <w:r>
@@ -1870,7 +1969,7 @@
 </file>
 
 <file path=word/footer1.xml><?xml version="1.0" encoding="utf-8"?>
-<w:ftr xmlns:wpc="http://schemas.microsoft.com/office/word/2010/wordprocessingCanvas" xmlns:mc="http://schemas.openxmlformats.org/markup-compatibility/2006" xmlns:o="urn:schemas-microsoft-com:office:office" xmlns:r="http://schemas.openxmlformats.org/officeDocument/2006/relationships" xmlns:m="http://schemas.openxmlformats.org/officeDocument/2006/math" xmlns:v="urn:schemas-microsoft-com:vml" xmlns:wp14="http://schemas.microsoft.com/office/word/2010/wordprocessingDrawing" xmlns:wp="http://schemas.openxmlformats.org/drawingml/2006/wordprocessingDrawing" xmlns:w10="urn:schemas-microsoft-com:office:word" xmlns:w="http://schemas.openxmlformats.org/wordprocessingml/2006/main" xmlns:w14="http://schemas.microsoft.com/office/word/2010/wordml" xmlns:wpg="http://schemas.microsoft.com/office/word/2010/wordprocessingGroup" xmlns:wpi="http://schemas.microsoft.com/office/word/2010/wordprocessingInk" xmlns:wne="http://schemas.microsoft.com/office/word/2006/wordml" xmlns:wps="http://schemas.microsoft.com/office/word/2010/wordprocessingShape" mc:Ignorable="w14 wp14">
+<w:ftr xmlns:wpc="http://schemas.microsoft.com/office/word/2010/wordprocessingCanvas" xmlns:cx="http://schemas.microsoft.com/office/drawing/2014/chartex" xmlns:cx1="http://schemas.microsoft.com/office/drawing/2015/9/8/chartex" xmlns:cx2="http://schemas.microsoft.com/office/drawing/2015/10/21/chartex" xmlns:cx3="http://schemas.microsoft.com/office/drawing/2016/5/9/chartex" xmlns:cx4="http://schemas.microsoft.com/office/drawing/2016/5/10/chartex" xmlns:cx5="http://schemas.microsoft.com/office/drawing/2016/5/11/chartex" xmlns:cx6="http://schemas.microsoft.com/office/drawing/2016/5/12/chartex" xmlns:cx7="http://schemas.microsoft.com/office/drawing/2016/5/13/chartex" xmlns:cx8="http://schemas.microsoft.com/office/drawing/2016/5/14/chartex" xmlns:mc="http://schemas.openxmlformats.org/markup-compatibility/2006" xmlns:aink="http://schemas.microsoft.com/office/drawing/2016/ink" xmlns:am3d="http://schemas.microsoft.com/office/drawing/2017/model3d" xmlns:o="urn:schemas-microsoft-com:office:office" xmlns:r="http://schemas.openxmlformats.org/officeDocument/2006/relationships" xmlns:m="http://schemas.openxmlformats.org/officeDocument/2006/math" xmlns:v="urn:schemas-microsoft-com:vml" xmlns:wp14="http://schemas.microsoft.com/office/word/2010/wordprocessingDrawing" xmlns:wp="http://schemas.openxmlformats.org/drawingml/2006/wordprocessingDrawing" xmlns:w10="urn:schemas-microsoft-com:office:word" xmlns:w="http://schemas.openxmlformats.org/wordprocessingml/2006/main" xmlns:w14="http://schemas.microsoft.com/office/word/2010/wordml" xmlns:w15="http://schemas.microsoft.com/office/word/2012/wordml" xmlns:w16cid="http://schemas.microsoft.com/office/word/2016/wordml/cid" xmlns:w16se="http://schemas.microsoft.com/office/word/2015/wordml/symex" xmlns:wpg="http://schemas.microsoft.com/office/word/2010/wordprocessingGroup" xmlns:wpi="http://schemas.microsoft.com/office/word/2010/wordprocessingInk" xmlns:wne="http://schemas.microsoft.com/office/word/2006/wordml" xmlns:wps="http://schemas.microsoft.com/office/word/2010/wordprocessingShape" mc:Ignorable="w14 w15 w16se w16cid wp14">
   <w:p>
     <w:pPr>
       <w:rPr>
@@ -1882,7 +1981,6 @@
     <w:tblPr>
       <w:tblW w:w="9383" w:type="dxa"/>
       <w:jc w:val="center"/>
-      <w:tblInd w:w="162" w:type="dxa"/>
       <w:tblBorders>
         <w:top w:val="single" w:sz="4" w:space="0" w:color="595959"/>
       </w:tblBorders>
@@ -2368,7 +2466,7 @@
 </file>
 
 <file path=word/footnotes.xml><?xml version="1.0" encoding="utf-8"?>
-<w:footnotes xmlns:wpc="http://schemas.microsoft.com/office/word/2010/wordprocessingCanvas" xmlns:mc="http://schemas.openxmlformats.org/markup-compatibility/2006" xmlns:o="urn:schemas-microsoft-com:office:office" xmlns:r="http://schemas.openxmlformats.org/officeDocument/2006/relationships" xmlns:m="http://schemas.openxmlformats.org/officeDocument/2006/math" xmlns:v="urn:schemas-microsoft-com:vml" xmlns:wp14="http://schemas.microsoft.com/office/word/2010/wordprocessingDrawing" xmlns:wp="http://schemas.openxmlformats.org/drawingml/2006/wordprocessingDrawing" xmlns:w10="urn:schemas-microsoft-com:office:word" xmlns:w="http://schemas.openxmlformats.org/wordprocessingml/2006/main" xmlns:w14="http://schemas.microsoft.com/office/word/2010/wordml" xmlns:wpg="http://schemas.microsoft.com/office/word/2010/wordprocessingGroup" xmlns:wpi="http://schemas.microsoft.com/office/word/2010/wordprocessingInk" xmlns:wne="http://schemas.microsoft.com/office/word/2006/wordml" xmlns:wps="http://schemas.microsoft.com/office/word/2010/wordprocessingShape" mc:Ignorable="w14 wp14">
+<w:footnotes xmlns:wpc="http://schemas.microsoft.com/office/word/2010/wordprocessingCanvas" xmlns:cx="http://schemas.microsoft.com/office/drawing/2014/chartex" xmlns:cx1="http://schemas.microsoft.com/office/drawing/2015/9/8/chartex" xmlns:cx2="http://schemas.microsoft.com/office/drawing/2015/10/21/chartex" xmlns:cx3="http://schemas.microsoft.com/office/drawing/2016/5/9/chartex" xmlns:cx4="http://schemas.microsoft.com/office/drawing/2016/5/10/chartex" xmlns:cx5="http://schemas.microsoft.com/office/drawing/2016/5/11/chartex" xmlns:cx6="http://schemas.microsoft.com/office/drawing/2016/5/12/chartex" xmlns:cx7="http://schemas.microsoft.com/office/drawing/2016/5/13/chartex" xmlns:cx8="http://schemas.microsoft.com/office/drawing/2016/5/14/chartex" xmlns:mc="http://schemas.openxmlformats.org/markup-compatibility/2006" xmlns:aink="http://schemas.microsoft.com/office/drawing/2016/ink" xmlns:am3d="http://schemas.microsoft.com/office/drawing/2017/model3d" xmlns:o="urn:schemas-microsoft-com:office:office" xmlns:r="http://schemas.openxmlformats.org/officeDocument/2006/relationships" xmlns:m="http://schemas.openxmlformats.org/officeDocument/2006/math" xmlns:v="urn:schemas-microsoft-com:vml" xmlns:wp14="http://schemas.microsoft.com/office/word/2010/wordprocessingDrawing" xmlns:wp="http://schemas.openxmlformats.org/drawingml/2006/wordprocessingDrawing" xmlns:w10="urn:schemas-microsoft-com:office:word" xmlns:w="http://schemas.openxmlformats.org/wordprocessingml/2006/main" xmlns:w14="http://schemas.microsoft.com/office/word/2010/wordml" xmlns:w15="http://schemas.microsoft.com/office/word/2012/wordml" xmlns:w16cid="http://schemas.microsoft.com/office/word/2016/wordml/cid" xmlns:w16se="http://schemas.microsoft.com/office/word/2015/wordml/symex" xmlns:wpg="http://schemas.microsoft.com/office/word/2010/wordprocessingGroup" xmlns:wpi="http://schemas.microsoft.com/office/word/2010/wordprocessingInk" xmlns:wne="http://schemas.microsoft.com/office/word/2006/wordml" xmlns:wps="http://schemas.microsoft.com/office/word/2010/wordprocessingShape" mc:Ignorable="w14 w15 w16se w16cid wp14">
   <w:footnote w:type="separator" w:id="-1">
     <w:p>
       <w:r>
@@ -2387,12 +2485,11 @@
 </file>
 
 <file path=word/header1.xml><?xml version="1.0" encoding="utf-8"?>
-<w:hdr xmlns:wpc="http://schemas.microsoft.com/office/word/2010/wordprocessingCanvas" xmlns:mc="http://schemas.openxmlformats.org/markup-compatibility/2006" xmlns:o="urn:schemas-microsoft-com:office:office" xmlns:r="http://schemas.openxmlformats.org/officeDocument/2006/relationships" xmlns:m="http://schemas.openxmlformats.org/officeDocument/2006/math" xmlns:v="urn:schemas-microsoft-com:vml" xmlns:wp14="http://schemas.microsoft.com/office/word/2010/wordprocessingDrawing" xmlns:wp="http://schemas.openxmlformats.org/drawingml/2006/wordprocessingDrawing" xmlns:w10="urn:schemas-microsoft-com:office:word" xmlns:w="http://schemas.openxmlformats.org/wordprocessingml/2006/main" xmlns:w14="http://schemas.microsoft.com/office/word/2010/wordml" xmlns:wpg="http://schemas.microsoft.com/office/word/2010/wordprocessingGroup" xmlns:wpi="http://schemas.microsoft.com/office/word/2010/wordprocessingInk" xmlns:wne="http://schemas.microsoft.com/office/word/2006/wordml" xmlns:wps="http://schemas.microsoft.com/office/word/2010/wordprocessingShape" mc:Ignorable="w14 wp14">
+<w:hdr xmlns:wpc="http://schemas.microsoft.com/office/word/2010/wordprocessingCanvas" xmlns:cx="http://schemas.microsoft.com/office/drawing/2014/chartex" xmlns:cx1="http://schemas.microsoft.com/office/drawing/2015/9/8/chartex" xmlns:cx2="http://schemas.microsoft.com/office/drawing/2015/10/21/chartex" xmlns:cx3="http://schemas.microsoft.com/office/drawing/2016/5/9/chartex" xmlns:cx4="http://schemas.microsoft.com/office/drawing/2016/5/10/chartex" xmlns:cx5="http://schemas.microsoft.com/office/drawing/2016/5/11/chartex" xmlns:cx6="http://schemas.microsoft.com/office/drawing/2016/5/12/chartex" xmlns:cx7="http://schemas.microsoft.com/office/drawing/2016/5/13/chartex" xmlns:cx8="http://schemas.microsoft.com/office/drawing/2016/5/14/chartex" xmlns:mc="http://schemas.openxmlformats.org/markup-compatibility/2006" xmlns:aink="http://schemas.microsoft.com/office/drawing/2016/ink" xmlns:am3d="http://schemas.microsoft.com/office/drawing/2017/model3d" xmlns:o="urn:schemas-microsoft-com:office:office" xmlns:r="http://schemas.openxmlformats.org/officeDocument/2006/relationships" xmlns:m="http://schemas.openxmlformats.org/officeDocument/2006/math" xmlns:v="urn:schemas-microsoft-com:vml" xmlns:wp14="http://schemas.microsoft.com/office/word/2010/wordprocessingDrawing" xmlns:wp="http://schemas.openxmlformats.org/drawingml/2006/wordprocessingDrawing" xmlns:w10="urn:schemas-microsoft-com:office:word" xmlns:w="http://schemas.openxmlformats.org/wordprocessingml/2006/main" xmlns:w14="http://schemas.microsoft.com/office/word/2010/wordml" xmlns:w15="http://schemas.microsoft.com/office/word/2012/wordml" xmlns:w16cid="http://schemas.microsoft.com/office/word/2016/wordml/cid" xmlns:w16se="http://schemas.microsoft.com/office/word/2015/wordml/symex" xmlns:wpg="http://schemas.microsoft.com/office/word/2010/wordprocessingGroup" xmlns:wpi="http://schemas.microsoft.com/office/word/2010/wordprocessingInk" xmlns:wne="http://schemas.microsoft.com/office/word/2006/wordml" xmlns:wps="http://schemas.microsoft.com/office/word/2010/wordprocessingShape" mc:Ignorable="w14 w15 w16se w16cid wp14">
   <w:tbl>
     <w:tblPr>
       <w:tblW w:w="9374" w:type="dxa"/>
       <w:jc w:val="center"/>
-      <w:tblInd w:w="108" w:type="dxa"/>
       <w:tblBorders>
         <w:top w:val="single" w:sz="4" w:space="0" w:color="auto"/>
         <w:left w:val="single" w:sz="4" w:space="0" w:color="auto"/>
@@ -2701,8 +2798,8 @@
 </file>
 
 <file path=word/numbering.xml><?xml version="1.0" encoding="utf-8"?>
-<w:numbering xmlns:wpc="http://schemas.microsoft.com/office/word/2010/wordprocessingCanvas" xmlns:mc="http://schemas.openxmlformats.org/markup-compatibility/2006" xmlns:o="urn:schemas-microsoft-com:office:office" xmlns:r="http://schemas.openxmlformats.org/officeDocument/2006/relationships" xmlns:m="http://schemas.openxmlformats.org/officeDocument/2006/math" xmlns:v="urn:schemas-microsoft-com:vml" xmlns:wp14="http://schemas.microsoft.com/office/word/2010/wordprocessingDrawing" xmlns:wp="http://schemas.openxmlformats.org/drawingml/2006/wordprocessingDrawing" xmlns:w10="urn:schemas-microsoft-com:office:word" xmlns:w="http://schemas.openxmlformats.org/wordprocessingml/2006/main" xmlns:w14="http://schemas.microsoft.com/office/word/2010/wordml" xmlns:wpg="http://schemas.microsoft.com/office/word/2010/wordprocessingGroup" xmlns:wpi="http://schemas.microsoft.com/office/word/2010/wordprocessingInk" xmlns:wne="http://schemas.microsoft.com/office/word/2006/wordml" xmlns:wps="http://schemas.microsoft.com/office/word/2010/wordprocessingShape" mc:Ignorable="w14 wp14">
-  <w:abstractNum w:abstractNumId="0">
+<w:numbering xmlns:wpc="http://schemas.microsoft.com/office/word/2010/wordprocessingCanvas" xmlns:cx="http://schemas.microsoft.com/office/drawing/2014/chartex" xmlns:cx1="http://schemas.microsoft.com/office/drawing/2015/9/8/chartex" xmlns:cx2="http://schemas.microsoft.com/office/drawing/2015/10/21/chartex" xmlns:cx3="http://schemas.microsoft.com/office/drawing/2016/5/9/chartex" xmlns:cx4="http://schemas.microsoft.com/office/drawing/2016/5/10/chartex" xmlns:cx5="http://schemas.microsoft.com/office/drawing/2016/5/11/chartex" xmlns:cx6="http://schemas.microsoft.com/office/drawing/2016/5/12/chartex" xmlns:cx7="http://schemas.microsoft.com/office/drawing/2016/5/13/chartex" xmlns:cx8="http://schemas.microsoft.com/office/drawing/2016/5/14/chartex" xmlns:mc="http://schemas.openxmlformats.org/markup-compatibility/2006" xmlns:aink="http://schemas.microsoft.com/office/drawing/2016/ink" xmlns:am3d="http://schemas.microsoft.com/office/drawing/2017/model3d" xmlns:o="urn:schemas-microsoft-com:office:office" xmlns:r="http://schemas.openxmlformats.org/officeDocument/2006/relationships" xmlns:m="http://schemas.openxmlformats.org/officeDocument/2006/math" xmlns:v="urn:schemas-microsoft-com:vml" xmlns:wp14="http://schemas.microsoft.com/office/word/2010/wordprocessingDrawing" xmlns:wp="http://schemas.openxmlformats.org/drawingml/2006/wordprocessingDrawing" xmlns:w10="urn:schemas-microsoft-com:office:word" xmlns:w="http://schemas.openxmlformats.org/wordprocessingml/2006/main" xmlns:w14="http://schemas.microsoft.com/office/word/2010/wordml" xmlns:w15="http://schemas.microsoft.com/office/word/2012/wordml" xmlns:w16cid="http://schemas.microsoft.com/office/word/2016/wordml/cid" xmlns:w16se="http://schemas.microsoft.com/office/word/2015/wordml/symex" xmlns:wpg="http://schemas.microsoft.com/office/word/2010/wordprocessingGroup" xmlns:wpi="http://schemas.microsoft.com/office/word/2010/wordprocessingInk" xmlns:wne="http://schemas.microsoft.com/office/word/2006/wordml" xmlns:wps="http://schemas.microsoft.com/office/word/2010/wordprocessingShape" mc:Ignorable="w14 w15 w16se w16cid wp14">
+  <w:abstractNum w:abstractNumId="0" w15:restartNumberingAfterBreak="0">
     <w:nsid w:val="005D1A5A"/>
     <w:multiLevelType w:val="singleLevel"/>
     <w:tmpl w:val="04160005"/>
@@ -2722,7 +2819,7 @@
       </w:rPr>
     </w:lvl>
   </w:abstractNum>
-  <w:abstractNum w:abstractNumId="1">
+  <w:abstractNum w:abstractNumId="1" w15:restartNumberingAfterBreak="0">
     <w:nsid w:val="012055E8"/>
     <w:multiLevelType w:val="hybridMultilevel"/>
     <w:tmpl w:val="F2AAFFBE"/>
@@ -2862,7 +2959,7 @@
       </w:rPr>
     </w:lvl>
   </w:abstractNum>
-  <w:abstractNum w:abstractNumId="2">
+  <w:abstractNum w:abstractNumId="2" w15:restartNumberingAfterBreak="0">
     <w:nsid w:val="04D638D9"/>
     <w:multiLevelType w:val="hybridMultilevel"/>
     <w:tmpl w:val="4544D87C"/>
@@ -2975,7 +3072,7 @@
       </w:rPr>
     </w:lvl>
   </w:abstractNum>
-  <w:abstractNum w:abstractNumId="3">
+  <w:abstractNum w:abstractNumId="3" w15:restartNumberingAfterBreak="0">
     <w:nsid w:val="08D214C5"/>
     <w:multiLevelType w:val="hybridMultilevel"/>
     <w:tmpl w:val="16727B1A"/>
@@ -3115,7 +3212,7 @@
       </w:rPr>
     </w:lvl>
   </w:abstractNum>
-  <w:abstractNum w:abstractNumId="4">
+  <w:abstractNum w:abstractNumId="4" w15:restartNumberingAfterBreak="0">
     <w:nsid w:val="0FE034AB"/>
     <w:multiLevelType w:val="hybridMultilevel"/>
     <w:tmpl w:val="A4280A9C"/>
@@ -3255,7 +3352,7 @@
       </w:rPr>
     </w:lvl>
   </w:abstractNum>
-  <w:abstractNum w:abstractNumId="5">
+  <w:abstractNum w:abstractNumId="5" w15:restartNumberingAfterBreak="0">
     <w:nsid w:val="176242F8"/>
     <w:multiLevelType w:val="singleLevel"/>
     <w:tmpl w:val="04160005"/>
@@ -3275,7 +3372,7 @@
       </w:rPr>
     </w:lvl>
   </w:abstractNum>
-  <w:abstractNum w:abstractNumId="6">
+  <w:abstractNum w:abstractNumId="6" w15:restartNumberingAfterBreak="0">
     <w:nsid w:val="1F8F6673"/>
     <w:multiLevelType w:val="hybridMultilevel"/>
     <w:tmpl w:val="52F2822A"/>
@@ -3415,7 +3512,7 @@
       </w:rPr>
     </w:lvl>
   </w:abstractNum>
-  <w:abstractNum w:abstractNumId="7">
+  <w:abstractNum w:abstractNumId="7" w15:restartNumberingAfterBreak="0">
     <w:nsid w:val="2207255A"/>
     <w:multiLevelType w:val="multilevel"/>
     <w:tmpl w:val="34BECEEC"/>
@@ -3555,7 +3652,7 @@
       </w:rPr>
     </w:lvl>
   </w:abstractNum>
-  <w:abstractNum w:abstractNumId="8">
+  <w:abstractNum w:abstractNumId="8" w15:restartNumberingAfterBreak="0">
     <w:nsid w:val="22AD123C"/>
     <w:multiLevelType w:val="hybridMultilevel"/>
     <w:tmpl w:val="8D1A9814"/>
@@ -3696,7 +3793,7 @@
       </w:rPr>
     </w:lvl>
   </w:abstractNum>
-  <w:abstractNum w:abstractNumId="9">
+  <w:abstractNum w:abstractNumId="9" w15:restartNumberingAfterBreak="0">
     <w:nsid w:val="25625369"/>
     <w:multiLevelType w:val="hybridMultilevel"/>
     <w:tmpl w:val="2DD6C1EA"/>
@@ -3836,7 +3933,7 @@
       </w:rPr>
     </w:lvl>
   </w:abstractNum>
-  <w:abstractNum w:abstractNumId="10">
+  <w:abstractNum w:abstractNumId="10" w15:restartNumberingAfterBreak="0">
     <w:nsid w:val="2EA771C1"/>
     <w:multiLevelType w:val="hybridMultilevel"/>
     <w:tmpl w:val="8398DB5A"/>
@@ -3976,7 +4073,7 @@
       </w:rPr>
     </w:lvl>
   </w:abstractNum>
-  <w:abstractNum w:abstractNumId="11">
+  <w:abstractNum w:abstractNumId="11" w15:restartNumberingAfterBreak="0">
     <w:nsid w:val="49DB1F68"/>
     <w:multiLevelType w:val="multilevel"/>
     <w:tmpl w:val="A4280A9C"/>
@@ -4116,7 +4213,7 @@
       </w:rPr>
     </w:lvl>
   </w:abstractNum>
-  <w:abstractNum w:abstractNumId="12">
+  <w:abstractNum w:abstractNumId="12" w15:restartNumberingAfterBreak="0">
     <w:nsid w:val="4EBB1204"/>
     <w:multiLevelType w:val="hybridMultilevel"/>
     <w:tmpl w:val="96222F08"/>
@@ -4256,7 +4353,7 @@
       </w:rPr>
     </w:lvl>
   </w:abstractNum>
-  <w:abstractNum w:abstractNumId="13">
+  <w:abstractNum w:abstractNumId="13" w15:restartNumberingAfterBreak="0">
     <w:nsid w:val="50092A59"/>
     <w:multiLevelType w:val="singleLevel"/>
     <w:tmpl w:val="04160005"/>
@@ -4276,7 +4373,7 @@
       </w:rPr>
     </w:lvl>
   </w:abstractNum>
-  <w:abstractNum w:abstractNumId="14">
+  <w:abstractNum w:abstractNumId="14" w15:restartNumberingAfterBreak="0">
     <w:nsid w:val="51D652CA"/>
     <w:multiLevelType w:val="multilevel"/>
     <w:tmpl w:val="34BECEEC"/>
@@ -4416,7 +4513,7 @@
       </w:rPr>
     </w:lvl>
   </w:abstractNum>
-  <w:abstractNum w:abstractNumId="15">
+  <w:abstractNum w:abstractNumId="15" w15:restartNumberingAfterBreak="0">
     <w:nsid w:val="5A640ABD"/>
     <w:multiLevelType w:val="hybridMultilevel"/>
     <w:tmpl w:val="404AB8F8"/>
@@ -4558,7 +4655,7 @@
       </w:rPr>
     </w:lvl>
   </w:abstractNum>
-  <w:abstractNum w:abstractNumId="16">
+  <w:abstractNum w:abstractNumId="16" w15:restartNumberingAfterBreak="0">
     <w:nsid w:val="5CE75F12"/>
     <w:multiLevelType w:val="hybridMultilevel"/>
     <w:tmpl w:val="F6604CAA"/>
@@ -4699,7 +4796,7 @@
       </w:rPr>
     </w:lvl>
   </w:abstractNum>
-  <w:abstractNum w:abstractNumId="17">
+  <w:abstractNum w:abstractNumId="17" w15:restartNumberingAfterBreak="0">
     <w:nsid w:val="60A27865"/>
     <w:multiLevelType w:val="hybridMultilevel"/>
     <w:tmpl w:val="0E1A759A"/>
@@ -4839,7 +4936,7 @@
       </w:rPr>
     </w:lvl>
   </w:abstractNum>
-  <w:abstractNum w:abstractNumId="18">
+  <w:abstractNum w:abstractNumId="18" w15:restartNumberingAfterBreak="0">
     <w:nsid w:val="6CD734E7"/>
     <w:multiLevelType w:val="hybridMultilevel"/>
     <w:tmpl w:val="93B4D3F0"/>
@@ -4979,7 +5076,7 @@
       </w:rPr>
     </w:lvl>
   </w:abstractNum>
-  <w:abstractNum w:abstractNumId="19">
+  <w:abstractNum w:abstractNumId="19" w15:restartNumberingAfterBreak="0">
     <w:nsid w:val="70460335"/>
     <w:multiLevelType w:val="hybridMultilevel"/>
     <w:tmpl w:val="88FCB876"/>
@@ -5119,7 +5216,7 @@
       </w:rPr>
     </w:lvl>
   </w:abstractNum>
-  <w:abstractNum w:abstractNumId="20">
+  <w:abstractNum w:abstractNumId="20" w15:restartNumberingAfterBreak="0">
     <w:nsid w:val="75C8561F"/>
     <w:multiLevelType w:val="multilevel"/>
     <w:tmpl w:val="34BECEEC"/>
@@ -5259,7 +5356,7 @@
       </w:rPr>
     </w:lvl>
   </w:abstractNum>
-  <w:abstractNum w:abstractNumId="21">
+  <w:abstractNum w:abstractNumId="21" w15:restartNumberingAfterBreak="0">
     <w:nsid w:val="768801D1"/>
     <w:multiLevelType w:val="singleLevel"/>
     <w:tmpl w:val="04160005"/>
@@ -5279,7 +5376,7 @@
       </w:rPr>
     </w:lvl>
   </w:abstractNum>
-  <w:abstractNum w:abstractNumId="22">
+  <w:abstractNum w:abstractNumId="22" w15:restartNumberingAfterBreak="0">
     <w:nsid w:val="78AB0FF6"/>
     <w:multiLevelType w:val="hybridMultilevel"/>
     <w:tmpl w:val="A62EC76E"/>
@@ -5441,7 +5538,7 @@
 </file>
 
 <file path=word/styles.xml><?xml version="1.0" encoding="utf-8"?>
-<w:styles xmlns:mc="http://schemas.openxmlformats.org/markup-compatibility/2006" xmlns:r="http://schemas.openxmlformats.org/officeDocument/2006/relationships" xmlns:w="http://schemas.openxmlformats.org/wordprocessingml/2006/main" xmlns:w14="http://schemas.microsoft.com/office/word/2010/wordml" mc:Ignorable="w14">
+<w:styles xmlns:mc="http://schemas.openxmlformats.org/markup-compatibility/2006" xmlns:r="http://schemas.openxmlformats.org/officeDocument/2006/relationships" xmlns:w="http://schemas.openxmlformats.org/wordprocessingml/2006/main" xmlns:w14="http://schemas.microsoft.com/office/word/2010/wordml" xmlns:w15="http://schemas.microsoft.com/office/word/2012/wordml" xmlns:w16cid="http://schemas.microsoft.com/office/word/2016/wordml/cid" xmlns:w16se="http://schemas.microsoft.com/office/word/2015/wordml/symex" mc:Ignorable="w14 w15 w16se w16cid">
   <w:docDefaults>
     <w:rPrDefault>
       <w:rPr>
@@ -5451,26 +5548,154 @@
     </w:rPrDefault>
     <w:pPrDefault/>
   </w:docDefaults>
-  <w:latentStyles w:defLockedState="0" w:defUIPriority="0" w:defSemiHidden="0" w:defUnhideWhenUsed="0" w:defQFormat="0" w:count="267">
+  <w:latentStyles w:defLockedState="0" w:defUIPriority="0" w:defSemiHidden="0" w:defUnhideWhenUsed="0" w:defQFormat="0" w:count="375">
     <w:lsdException w:name="Normal" w:qFormat="1"/>
     <w:lsdException w:name="heading 1" w:qFormat="1"/>
     <w:lsdException w:name="heading 2" w:semiHidden="1" w:unhideWhenUsed="1" w:qFormat="1"/>
     <w:lsdException w:name="heading 3" w:semiHidden="1" w:unhideWhenUsed="1" w:qFormat="1"/>
     <w:lsdException w:name="heading 4" w:semiHidden="1" w:unhideWhenUsed="1" w:qFormat="1"/>
-    <w:lsdException w:name="heading 5" w:qFormat="1"/>
-    <w:lsdException w:name="heading 6" w:qFormat="1"/>
+    <w:lsdException w:name="heading 5" w:semiHidden="1" w:unhideWhenUsed="1" w:qFormat="1"/>
+    <w:lsdException w:name="heading 6" w:semiHidden="1" w:unhideWhenUsed="1" w:qFormat="1"/>
     <w:lsdException w:name="heading 7" w:semiHidden="1" w:unhideWhenUsed="1" w:qFormat="1"/>
-    <w:lsdException w:name="heading 8" w:qFormat="1"/>
+    <w:lsdException w:name="heading 8" w:semiHidden="1" w:unhideWhenUsed="1" w:qFormat="1"/>
     <w:lsdException w:name="heading 9" w:semiHidden="1" w:unhideWhenUsed="1" w:qFormat="1"/>
-    <w:lsdException w:name="header" w:uiPriority="99"/>
-    <w:lsdException w:name="footer" w:uiPriority="99"/>
+    <w:lsdException w:name="index 1" w:semiHidden="1" w:unhideWhenUsed="1"/>
+    <w:lsdException w:name="index 2" w:semiHidden="1" w:unhideWhenUsed="1"/>
+    <w:lsdException w:name="index 3" w:semiHidden="1" w:unhideWhenUsed="1"/>
+    <w:lsdException w:name="index 4" w:semiHidden="1" w:unhideWhenUsed="1"/>
+    <w:lsdException w:name="index 5" w:semiHidden="1" w:unhideWhenUsed="1"/>
+    <w:lsdException w:name="index 6" w:semiHidden="1" w:unhideWhenUsed="1"/>
+    <w:lsdException w:name="index 7" w:semiHidden="1" w:unhideWhenUsed="1"/>
+    <w:lsdException w:name="index 8" w:semiHidden="1" w:unhideWhenUsed="1"/>
+    <w:lsdException w:name="index 9" w:semiHidden="1" w:unhideWhenUsed="1"/>
+    <w:lsdException w:name="toc 1" w:semiHidden="1" w:unhideWhenUsed="1"/>
+    <w:lsdException w:name="toc 2" w:semiHidden="1" w:unhideWhenUsed="1"/>
+    <w:lsdException w:name="toc 3" w:semiHidden="1" w:unhideWhenUsed="1"/>
+    <w:lsdException w:name="toc 4" w:semiHidden="1" w:unhideWhenUsed="1"/>
+    <w:lsdException w:name="toc 5" w:semiHidden="1" w:unhideWhenUsed="1"/>
+    <w:lsdException w:name="toc 6" w:semiHidden="1" w:unhideWhenUsed="1"/>
+    <w:lsdException w:name="toc 7" w:semiHidden="1" w:unhideWhenUsed="1"/>
+    <w:lsdException w:name="toc 8" w:semiHidden="1" w:unhideWhenUsed="1"/>
+    <w:lsdException w:name="toc 9" w:semiHidden="1" w:unhideWhenUsed="1"/>
+    <w:lsdException w:name="Normal Indent" w:semiHidden="1" w:unhideWhenUsed="1"/>
+    <w:lsdException w:name="footnote text" w:semiHidden="1" w:unhideWhenUsed="1"/>
+    <w:lsdException w:name="annotation text" w:semiHidden="1" w:unhideWhenUsed="1"/>
+    <w:lsdException w:name="header" w:semiHidden="1" w:uiPriority="99" w:unhideWhenUsed="1"/>
+    <w:lsdException w:name="footer" w:semiHidden="1" w:uiPriority="99" w:unhideWhenUsed="1"/>
+    <w:lsdException w:name="index heading" w:semiHidden="1" w:unhideWhenUsed="1"/>
     <w:lsdException w:name="caption" w:semiHidden="1" w:unhideWhenUsed="1" w:qFormat="1"/>
+    <w:lsdException w:name="table of figures" w:semiHidden="1" w:unhideWhenUsed="1"/>
+    <w:lsdException w:name="envelope address" w:semiHidden="1" w:unhideWhenUsed="1"/>
+    <w:lsdException w:name="envelope return" w:semiHidden="1" w:unhideWhenUsed="1"/>
+    <w:lsdException w:name="footnote reference" w:semiHidden="1" w:unhideWhenUsed="1"/>
+    <w:lsdException w:name="annotation reference" w:semiHidden="1" w:unhideWhenUsed="1"/>
+    <w:lsdException w:name="line number" w:semiHidden="1" w:unhideWhenUsed="1"/>
+    <w:lsdException w:name="page number" w:semiHidden="1" w:unhideWhenUsed="1"/>
+    <w:lsdException w:name="endnote reference" w:semiHidden="1" w:unhideWhenUsed="1"/>
+    <w:lsdException w:name="endnote text" w:semiHidden="1" w:unhideWhenUsed="1"/>
+    <w:lsdException w:name="table of authorities" w:semiHidden="1" w:unhideWhenUsed="1"/>
+    <w:lsdException w:name="toa heading" w:semiHidden="1" w:unhideWhenUsed="1"/>
+    <w:lsdException w:name="List" w:semiHidden="1" w:unhideWhenUsed="1"/>
+    <w:lsdException w:name="List 2" w:semiHidden="1" w:unhideWhenUsed="1"/>
+    <w:lsdException w:name="List 3" w:semiHidden="1" w:unhideWhenUsed="1"/>
+    <w:lsdException w:name="List 4" w:semiHidden="1" w:unhideWhenUsed="1"/>
+    <w:lsdException w:name="List 5" w:semiHidden="1" w:unhideWhenUsed="1"/>
+    <w:lsdException w:name="List Bullet 2" w:semiHidden="1" w:unhideWhenUsed="1"/>
+    <w:lsdException w:name="List Bullet 3" w:semiHidden="1" w:unhideWhenUsed="1"/>
+    <w:lsdException w:name="List Bullet 4" w:semiHidden="1" w:unhideWhenUsed="1"/>
+    <w:lsdException w:name="List Bullet 5" w:semiHidden="1" w:unhideWhenUsed="1"/>
+    <w:lsdException w:name="List Number 2" w:semiHidden="1" w:unhideWhenUsed="1"/>
+    <w:lsdException w:name="List Number 3" w:semiHidden="1" w:unhideWhenUsed="1"/>
+    <w:lsdException w:name="List Number 4" w:semiHidden="1" w:unhideWhenUsed="1"/>
+    <w:lsdException w:name="List Number 5" w:semiHidden="1" w:unhideWhenUsed="1"/>
     <w:lsdException w:name="Title" w:qFormat="1"/>
-    <w:lsdException w:name="Default Paragraph Font" w:uiPriority="1"/>
+    <w:lsdException w:name="Closing" w:semiHidden="1" w:unhideWhenUsed="1"/>
+    <w:lsdException w:name="Signature" w:semiHidden="1" w:unhideWhenUsed="1"/>
+    <w:lsdException w:name="Default Paragraph Font" w:semiHidden="1" w:uiPriority="1" w:unhideWhenUsed="1"/>
+    <w:lsdException w:name="Body Text" w:semiHidden="1" w:unhideWhenUsed="1"/>
+    <w:lsdException w:name="Body Text Indent" w:semiHidden="1" w:unhideWhenUsed="1"/>
+    <w:lsdException w:name="List Continue" w:semiHidden="1" w:unhideWhenUsed="1"/>
+    <w:lsdException w:name="List Continue 2" w:semiHidden="1" w:unhideWhenUsed="1"/>
     <w:lsdException w:name="Subtitle" w:qFormat="1"/>
+    <w:lsdException w:name="Salutation" w:semiHidden="1" w:unhideWhenUsed="1"/>
+    <w:lsdException w:name="Date" w:semiHidden="1" w:unhideWhenUsed="1"/>
+    <w:lsdException w:name="Body Text First Indent" w:semiHidden="1" w:unhideWhenUsed="1"/>
+    <w:lsdException w:name="Body Text First Indent 2" w:semiHidden="1" w:unhideWhenUsed="1"/>
+    <w:lsdException w:name="Note Heading" w:semiHidden="1" w:unhideWhenUsed="1"/>
+    <w:lsdException w:name="Body Text 2" w:semiHidden="1" w:unhideWhenUsed="1"/>
+    <w:lsdException w:name="Body Text 3" w:semiHidden="1" w:unhideWhenUsed="1"/>
+    <w:lsdException w:name="Body Text Indent 2" w:semiHidden="1" w:unhideWhenUsed="1"/>
+    <w:lsdException w:name="Body Text Indent 3" w:semiHidden="1" w:unhideWhenUsed="1"/>
+    <w:lsdException w:name="Block Text" w:semiHidden="1" w:unhideWhenUsed="1"/>
+    <w:lsdException w:name="Hyperlink" w:semiHidden="1" w:unhideWhenUsed="1"/>
+    <w:lsdException w:name="FollowedHyperlink" w:semiHidden="1" w:unhideWhenUsed="1"/>
     <w:lsdException w:name="Strong" w:qFormat="1"/>
     <w:lsdException w:name="Emphasis" w:qFormat="1"/>
-    <w:lsdException w:name="No List" w:uiPriority="99"/>
+    <w:lsdException w:name="Document Map" w:semiHidden="1" w:unhideWhenUsed="1"/>
+    <w:lsdException w:name="Plain Text" w:semiHidden="1" w:unhideWhenUsed="1"/>
+    <w:lsdException w:name="E-mail Signature" w:semiHidden="1" w:unhideWhenUsed="1"/>
+    <w:lsdException w:name="HTML Top of Form" w:semiHidden="1" w:unhideWhenUsed="1"/>
+    <w:lsdException w:name="HTML Bottom of Form" w:semiHidden="1" w:unhideWhenUsed="1"/>
+    <w:lsdException w:name="Normal (Web)" w:semiHidden="1" w:unhideWhenUsed="1"/>
+    <w:lsdException w:name="HTML Acronym" w:semiHidden="1" w:unhideWhenUsed="1"/>
+    <w:lsdException w:name="HTML Address" w:semiHidden="1" w:unhideWhenUsed="1"/>
+    <w:lsdException w:name="HTML Cite" w:semiHidden="1" w:unhideWhenUsed="1"/>
+    <w:lsdException w:name="HTML Code" w:semiHidden="1" w:unhideWhenUsed="1"/>
+    <w:lsdException w:name="HTML Definition" w:semiHidden="1" w:unhideWhenUsed="1"/>
+    <w:lsdException w:name="HTML Keyboard" w:semiHidden="1" w:unhideWhenUsed="1"/>
+    <w:lsdException w:name="HTML Preformatted" w:semiHidden="1" w:unhideWhenUsed="1"/>
+    <w:lsdException w:name="HTML Sample" w:semiHidden="1" w:unhideWhenUsed="1"/>
+    <w:lsdException w:name="HTML Typewriter" w:semiHidden="1" w:unhideWhenUsed="1"/>
+    <w:lsdException w:name="HTML Variable" w:semiHidden="1" w:unhideWhenUsed="1"/>
+    <w:lsdException w:name="Normal Table" w:semiHidden="1" w:unhideWhenUsed="1"/>
+    <w:lsdException w:name="annotation subject" w:semiHidden="1" w:unhideWhenUsed="1"/>
+    <w:lsdException w:name="No List" w:semiHidden="1" w:uiPriority="99" w:unhideWhenUsed="1"/>
+    <w:lsdException w:name="Outline List 1" w:semiHidden="1" w:unhideWhenUsed="1"/>
+    <w:lsdException w:name="Outline List 2" w:semiHidden="1" w:unhideWhenUsed="1"/>
+    <w:lsdException w:name="Outline List 3" w:semiHidden="1" w:unhideWhenUsed="1"/>
+    <w:lsdException w:name="Table Simple 1" w:semiHidden="1" w:unhideWhenUsed="1"/>
+    <w:lsdException w:name="Table Simple 2" w:semiHidden="1" w:unhideWhenUsed="1"/>
+    <w:lsdException w:name="Table Simple 3" w:semiHidden="1" w:unhideWhenUsed="1"/>
+    <w:lsdException w:name="Table Classic 1" w:semiHidden="1" w:unhideWhenUsed="1"/>
+    <w:lsdException w:name="Table Classic 2" w:semiHidden="1" w:unhideWhenUsed="1"/>
+    <w:lsdException w:name="Table Classic 3" w:semiHidden="1" w:unhideWhenUsed="1"/>
+    <w:lsdException w:name="Table Classic 4" w:semiHidden="1" w:unhideWhenUsed="1"/>
+    <w:lsdException w:name="Table Colorful 1" w:semiHidden="1" w:unhideWhenUsed="1"/>
+    <w:lsdException w:name="Table Colorful 2" w:semiHidden="1" w:unhideWhenUsed="1"/>
+    <w:lsdException w:name="Table Colorful 3" w:semiHidden="1" w:unhideWhenUsed="1"/>
+    <w:lsdException w:name="Table Columns 1" w:semiHidden="1" w:unhideWhenUsed="1"/>
+    <w:lsdException w:name="Table Columns 2" w:semiHidden="1" w:unhideWhenUsed="1"/>
+    <w:lsdException w:name="Table Columns 3" w:semiHidden="1" w:unhideWhenUsed="1"/>
+    <w:lsdException w:name="Table Columns 4" w:semiHidden="1" w:unhideWhenUsed="1"/>
+    <w:lsdException w:name="Table Columns 5" w:semiHidden="1" w:unhideWhenUsed="1"/>
+    <w:lsdException w:name="Table Grid 1" w:semiHidden="1" w:unhideWhenUsed="1"/>
+    <w:lsdException w:name="Table Grid 2" w:semiHidden="1" w:unhideWhenUsed="1"/>
+    <w:lsdException w:name="Table Grid 3" w:semiHidden="1" w:unhideWhenUsed="1"/>
+    <w:lsdException w:name="Table Grid 4" w:semiHidden="1" w:unhideWhenUsed="1"/>
+    <w:lsdException w:name="Table Grid 5" w:semiHidden="1" w:unhideWhenUsed="1"/>
+    <w:lsdException w:name="Table Grid 6" w:semiHidden="1" w:unhideWhenUsed="1"/>
+    <w:lsdException w:name="Table Grid 7" w:semiHidden="1" w:unhideWhenUsed="1"/>
+    <w:lsdException w:name="Table Grid 8" w:semiHidden="1" w:unhideWhenUsed="1"/>
+    <w:lsdException w:name="Table List 1" w:semiHidden="1" w:unhideWhenUsed="1"/>
+    <w:lsdException w:name="Table List 2" w:semiHidden="1" w:unhideWhenUsed="1"/>
+    <w:lsdException w:name="Table List 3" w:semiHidden="1" w:unhideWhenUsed="1"/>
+    <w:lsdException w:name="Table List 4" w:semiHidden="1" w:unhideWhenUsed="1"/>
+    <w:lsdException w:name="Table List 5" w:semiHidden="1" w:unhideWhenUsed="1"/>
+    <w:lsdException w:name="Table List 6" w:semiHidden="1" w:unhideWhenUsed="1"/>
+    <w:lsdException w:name="Table List 7" w:semiHidden="1" w:unhideWhenUsed="1"/>
+    <w:lsdException w:name="Table List 8" w:semiHidden="1" w:unhideWhenUsed="1"/>
+    <w:lsdException w:name="Table 3D effects 1" w:semiHidden="1" w:unhideWhenUsed="1"/>
+    <w:lsdException w:name="Table 3D effects 2" w:semiHidden="1" w:unhideWhenUsed="1"/>
+    <w:lsdException w:name="Table 3D effects 3" w:semiHidden="1" w:unhideWhenUsed="1"/>
+    <w:lsdException w:name="Table Contemporary" w:semiHidden="1" w:unhideWhenUsed="1"/>
+    <w:lsdException w:name="Table Elegant" w:semiHidden="1" w:unhideWhenUsed="1"/>
+    <w:lsdException w:name="Table Professional" w:semiHidden="1" w:unhideWhenUsed="1"/>
+    <w:lsdException w:name="Table Subtle 1" w:semiHidden="1" w:unhideWhenUsed="1"/>
+    <w:lsdException w:name="Table Subtle 2" w:semiHidden="1" w:unhideWhenUsed="1"/>
+    <w:lsdException w:name="Table Web 1" w:semiHidden="1" w:unhideWhenUsed="1"/>
+    <w:lsdException w:name="Table Web 2" w:semiHidden="1" w:unhideWhenUsed="1"/>
+    <w:lsdException w:name="Table Web 3" w:semiHidden="1" w:unhideWhenUsed="1"/>
+    <w:lsdException w:name="Table Theme" w:semiHidden="1" w:unhideWhenUsed="1"/>
     <w:lsdException w:name="Placeholder Text" w:semiHidden="1" w:uiPriority="99"/>
     <w:lsdException w:name="No Spacing" w:uiPriority="1" w:qFormat="1"/>
     <w:lsdException w:name="Light Shading" w:uiPriority="60"/>
@@ -5582,6 +5807,114 @@
     <w:lsdException w:name="Book Title" w:uiPriority="33" w:qFormat="1"/>
     <w:lsdException w:name="Bibliography" w:semiHidden="1" w:uiPriority="37" w:unhideWhenUsed="1"/>
     <w:lsdException w:name="TOC Heading" w:semiHidden="1" w:uiPriority="39" w:unhideWhenUsed="1" w:qFormat="1"/>
+    <w:lsdException w:name="Plain Table 1" w:uiPriority="41"/>
+    <w:lsdException w:name="Plain Table 2" w:uiPriority="42"/>
+    <w:lsdException w:name="Plain Table 3" w:uiPriority="43"/>
+    <w:lsdException w:name="Plain Table 4" w:uiPriority="44"/>
+    <w:lsdException w:name="Plain Table 5" w:uiPriority="45"/>
+    <w:lsdException w:name="Grid Table Light" w:uiPriority="40"/>
+    <w:lsdException w:name="Grid Table 1 Light" w:uiPriority="46"/>
+    <w:lsdException w:name="Grid Table 2" w:uiPriority="47"/>
+    <w:lsdException w:name="Grid Table 3" w:uiPriority="48"/>
+    <w:lsdException w:name="Grid Table 4" w:uiPriority="49"/>
+    <w:lsdException w:name="Grid Table 5 Dark" w:uiPriority="50"/>
+    <w:lsdException w:name="Grid Table 6 Colorful" w:uiPriority="51"/>
+    <w:lsdException w:name="Grid Table 7 Colorful" w:uiPriority="52"/>
+    <w:lsdException w:name="Grid Table 1 Light Accent 1" w:uiPriority="46"/>
+    <w:lsdException w:name="Grid Table 2 Accent 1" w:uiPriority="47"/>
+    <w:lsdException w:name="Grid Table 3 Accent 1" w:uiPriority="48"/>
+    <w:lsdException w:name="Grid Table 4 Accent 1" w:uiPriority="49"/>
+    <w:lsdException w:name="Grid Table 5 Dark Accent 1" w:uiPriority="50"/>
+    <w:lsdException w:name="Grid Table 6 Colorful Accent 1" w:uiPriority="51"/>
+    <w:lsdException w:name="Grid Table 7 Colorful Accent 1" w:uiPriority="52"/>
+    <w:lsdException w:name="Grid Table 1 Light Accent 2" w:uiPriority="46"/>
+    <w:lsdException w:name="Grid Table 2 Accent 2" w:uiPriority="47"/>
+    <w:lsdException w:name="Grid Table 3 Accent 2" w:uiPriority="48"/>
+    <w:lsdException w:name="Grid Table 4 Accent 2" w:uiPriority="49"/>
+    <w:lsdException w:name="Grid Table 5 Dark Accent 2" w:uiPriority="50"/>
+    <w:lsdException w:name="Grid Table 6 Colorful Accent 2" w:uiPriority="51"/>
+    <w:lsdException w:name="Grid Table 7 Colorful Accent 2" w:uiPriority="52"/>
+    <w:lsdException w:name="Grid Table 1 Light Accent 3" w:uiPriority="46"/>
+    <w:lsdException w:name="Grid Table 2 Accent 3" w:uiPriority="47"/>
+    <w:lsdException w:name="Grid Table 3 Accent 3" w:uiPriority="48"/>
+    <w:lsdException w:name="Grid Table 4 Accent 3" w:uiPriority="49"/>
+    <w:lsdException w:name="Grid Table 5 Dark Accent 3" w:uiPriority="50"/>
+    <w:lsdException w:name="Grid Table 6 Colorful Accent 3" w:uiPriority="51"/>
+    <w:lsdException w:name="Grid Table 7 Colorful Accent 3" w:uiPriority="52"/>
+    <w:lsdException w:name="Grid Table 1 Light Accent 4" w:uiPriority="46"/>
+    <w:lsdException w:name="Grid Table 2 Accent 4" w:uiPriority="47"/>
+    <w:lsdException w:name="Grid Table 3 Accent 4" w:uiPriority="48"/>
+    <w:lsdException w:name="Grid Table 4 Accent 4" w:uiPriority="49"/>
+    <w:lsdException w:name="Grid Table 5 Dark Accent 4" w:uiPriority="50"/>
+    <w:lsdException w:name="Grid Table 6 Colorful Accent 4" w:uiPriority="51"/>
+    <w:lsdException w:name="Grid Table 7 Colorful Accent 4" w:uiPriority="52"/>
+    <w:lsdException w:name="Grid Table 1 Light Accent 5" w:uiPriority="46"/>
+    <w:lsdException w:name="Grid Table 2 Accent 5" w:uiPriority="47"/>
+    <w:lsdException w:name="Grid Table 3 Accent 5" w:uiPriority="48"/>
+    <w:lsdException w:name="Grid Table 4 Accent 5" w:uiPriority="49"/>
+    <w:lsdException w:name="Grid Table 5 Dark Accent 5" w:uiPriority="50"/>
+    <w:lsdException w:name="Grid Table 6 Colorful Accent 5" w:uiPriority="51"/>
+    <w:lsdException w:name="Grid Table 7 Colorful Accent 5" w:uiPriority="52"/>
+    <w:lsdException w:name="Grid Table 1 Light Accent 6" w:uiPriority="46"/>
+    <w:lsdException w:name="Grid Table 2 Accent 6" w:uiPriority="47"/>
+    <w:lsdException w:name="Grid Table 3 Accent 6" w:uiPriority="48"/>
+    <w:lsdException w:name="Grid Table 4 Accent 6" w:uiPriority="49"/>
+    <w:lsdException w:name="Grid Table 5 Dark Accent 6" w:uiPriority="50"/>
+    <w:lsdException w:name="Grid Table 6 Colorful Accent 6" w:uiPriority="51"/>
+    <w:lsdException w:name="Grid Table 7 Colorful Accent 6" w:uiPriority="52"/>
+    <w:lsdException w:name="List Table 1 Light" w:uiPriority="46"/>
+    <w:lsdException w:name="List Table 2" w:uiPriority="47"/>
+    <w:lsdException w:name="List Table 3" w:uiPriority="48"/>
+    <w:lsdException w:name="List Table 4" w:uiPriority="49"/>
+    <w:lsdException w:name="List Table 5 Dark" w:uiPriority="50"/>
+    <w:lsdException w:name="List Table 6 Colorful" w:uiPriority="51"/>
+    <w:lsdException w:name="List Table 7 Colorful" w:uiPriority="52"/>
+    <w:lsdException w:name="List Table 1 Light Accent 1" w:uiPriority="46"/>
+    <w:lsdException w:name="List Table 2 Accent 1" w:uiPriority="47"/>
+    <w:lsdException w:name="List Table 3 Accent 1" w:uiPriority="48"/>
+    <w:lsdException w:name="List Table 4 Accent 1" w:uiPriority="49"/>
+    <w:lsdException w:name="List Table 5 Dark Accent 1" w:uiPriority="50"/>
+    <w:lsdException w:name="List Table 6 Colorful Accent 1" w:uiPriority="51"/>
+    <w:lsdException w:name="List Table 7 Colorful Accent 1" w:uiPriority="52"/>
+    <w:lsdException w:name="List Table 1 Light Accent 2" w:uiPriority="46"/>
+    <w:lsdException w:name="List Table 2 Accent 2" w:uiPriority="47"/>
+    <w:lsdException w:name="List Table 3 Accent 2" w:uiPriority="48"/>
+    <w:lsdException w:name="List Table 4 Accent 2" w:uiPriority="49"/>
+    <w:lsdException w:name="List Table 5 Dark Accent 2" w:uiPriority="50"/>
+    <w:lsdException w:name="List Table 6 Colorful Accent 2" w:uiPriority="51"/>
+    <w:lsdException w:name="List Table 7 Colorful Accent 2" w:uiPriority="52"/>
+    <w:lsdException w:name="List Table 1 Light Accent 3" w:uiPriority="46"/>
+    <w:lsdException w:name="List Table 2 Accent 3" w:uiPriority="47"/>
+    <w:lsdException w:name="List Table 3 Accent 3" w:uiPriority="48"/>
+    <w:lsdException w:name="List Table 4 Accent 3" w:uiPriority="49"/>
+    <w:lsdException w:name="List Table 5 Dark Accent 3" w:uiPriority="50"/>
+    <w:lsdException w:name="List Table 6 Colorful Accent 3" w:uiPriority="51"/>
+    <w:lsdException w:name="List Table 7 Colorful Accent 3" w:uiPriority="52"/>
+    <w:lsdException w:name="List Table 1 Light Accent 4" w:uiPriority="46"/>
+    <w:lsdException w:name="List Table 2 Accent 4" w:uiPriority="47"/>
+    <w:lsdException w:name="List Table 3 Accent 4" w:uiPriority="48"/>
+    <w:lsdException w:name="List Table 4 Accent 4" w:uiPriority="49"/>
+    <w:lsdException w:name="List Table 5 Dark Accent 4" w:uiPriority="50"/>
+    <w:lsdException w:name="List Table 6 Colorful Accent 4" w:uiPriority="51"/>
+    <w:lsdException w:name="List Table 7 Colorful Accent 4" w:uiPriority="52"/>
+    <w:lsdException w:name="List Table 1 Light Accent 5" w:uiPriority="46"/>
+    <w:lsdException w:name="List Table 2 Accent 5" w:uiPriority="47"/>
+    <w:lsdException w:name="List Table 3 Accent 5" w:uiPriority="48"/>
+    <w:lsdException w:name="List Table 4 Accent 5" w:uiPriority="49"/>
+    <w:lsdException w:name="List Table 5 Dark Accent 5" w:uiPriority="50"/>
+    <w:lsdException w:name="List Table 6 Colorful Accent 5" w:uiPriority="51"/>
+    <w:lsdException w:name="List Table 7 Colorful Accent 5" w:uiPriority="52"/>
+    <w:lsdException w:name="List Table 1 Light Accent 6" w:uiPriority="46"/>
+    <w:lsdException w:name="List Table 2 Accent 6" w:uiPriority="47"/>
+    <w:lsdException w:name="List Table 3 Accent 6" w:uiPriority="48"/>
+    <w:lsdException w:name="List Table 4 Accent 6" w:uiPriority="49"/>
+    <w:lsdException w:name="List Table 5 Dark Accent 6" w:uiPriority="50"/>
+    <w:lsdException w:name="List Table 6 Colorful Accent 6" w:uiPriority="51"/>
+    <w:lsdException w:name="List Table 7 Colorful Accent 6" w:uiPriority="52"/>
+    <w:lsdException w:name="Mention" w:semiHidden="1" w:uiPriority="99" w:unhideWhenUsed="1"/>
+    <w:lsdException w:name="Smart Hyperlink" w:semiHidden="1" w:uiPriority="99" w:unhideWhenUsed="1"/>
+    <w:lsdException w:name="Hashtag" w:semiHidden="1" w:uiPriority="99" w:unhideWhenUsed="1"/>
+    <w:lsdException w:name="Unresolved Mention" w:semiHidden="1" w:uiPriority="99" w:unhideWhenUsed="1"/>
   </w:latentStyles>
   <w:style w:type="paragraph" w:default="1" w:styleId="Normal">
     <w:name w:val="Normal"/>
@@ -5776,7 +6109,6 @@
     <w:basedOn w:val="Tabelanormal"/>
     <w:rsid w:val="00E9230A"/>
     <w:tblPr>
-      <w:tblInd w:w="0" w:type="dxa"/>
       <w:tblBorders>
         <w:top w:val="single" w:sz="4" w:space="0" w:color="auto"/>
         <w:left w:val="single" w:sz="4" w:space="0" w:color="auto"/>
@@ -5785,460 +6117,6 @@
         <w:insideH w:val="single" w:sz="4" w:space="0" w:color="auto"/>
         <w:insideV w:val="single" w:sz="4" w:space="0" w:color="auto"/>
       </w:tblBorders>
-      <w:tblCellMar>
-        <w:top w:w="0" w:type="dxa"/>
-        <w:left w:w="108" w:type="dxa"/>
-        <w:bottom w:w="0" w:type="dxa"/>
-        <w:right w:w="108" w:type="dxa"/>
-      </w:tblCellMar>
-    </w:tblPr>
-  </w:style>
-  <w:style w:type="paragraph" w:styleId="Textodebalo">
-    <w:name w:val="Balloon Text"/>
-    <w:basedOn w:val="Normal"/>
-    <w:semiHidden/>
-    <w:rsid w:val="00E9230A"/>
-    <w:rPr>
-      <w:rFonts w:ascii="Tahoma" w:hAnsi="Tahoma" w:cs="Tahoma"/>
-      <w:sz w:val="16"/>
-      <w:szCs w:val="16"/>
-    </w:rPr>
-  </w:style>
-  <w:style w:type="character" w:styleId="Refdecomentrio">
-    <w:name w:val="annotation reference"/>
-    <w:semiHidden/>
-    <w:rsid w:val="00E9230A"/>
-    <w:rPr>
-      <w:sz w:val="16"/>
-      <w:szCs w:val="16"/>
-    </w:rPr>
-  </w:style>
-  <w:style w:type="paragraph" w:styleId="Textodecomentrio">
-    <w:name w:val="annotation text"/>
-    <w:basedOn w:val="Normal"/>
-    <w:semiHidden/>
-    <w:rsid w:val="00E9230A"/>
-    <w:rPr>
-      <w:sz w:val="20"/>
-      <w:szCs w:val="20"/>
-    </w:rPr>
-  </w:style>
-  <w:style w:type="paragraph" w:styleId="Assuntodocomentrio">
-    <w:name w:val="annotation subject"/>
-    <w:basedOn w:val="Textodecomentrio"/>
-    <w:next w:val="Textodecomentrio"/>
-    <w:semiHidden/>
-    <w:rsid w:val="00E9230A"/>
-    <w:rPr>
-      <w:b/>
-      <w:bCs/>
-    </w:rPr>
-  </w:style>
-  <w:style w:type="character" w:customStyle="1" w:styleId="RodapChar">
-    <w:name w:val="Rodapé Char"/>
-    <w:link w:val="Rodap"/>
-    <w:uiPriority w:val="99"/>
-    <w:rsid w:val="00E9230A"/>
-    <w:rPr>
-      <w:sz w:val="24"/>
-      <w:szCs w:val="24"/>
-    </w:rPr>
-  </w:style>
-  <w:style w:type="paragraph" w:styleId="Recuodecorpodetexto3">
-    <w:name w:val="Body Text Indent 3"/>
-    <w:basedOn w:val="Normal"/>
-    <w:link w:val="Recuodecorpodetexto3Char"/>
-    <w:rsid w:val="00E9230A"/>
-    <w:pPr>
-      <w:spacing w:after="120"/>
-      <w:ind w:left="283"/>
-    </w:pPr>
-    <w:rPr>
-      <w:sz w:val="16"/>
-      <w:szCs w:val="16"/>
-    </w:rPr>
-  </w:style>
-  <w:style w:type="character" w:customStyle="1" w:styleId="Recuodecorpodetexto3Char">
-    <w:name w:val="Recuo de corpo de texto 3 Char"/>
-    <w:link w:val="Recuodecorpodetexto3"/>
-    <w:rsid w:val="00E9230A"/>
-    <w:rPr>
-      <w:sz w:val="16"/>
-      <w:szCs w:val="16"/>
-    </w:rPr>
-  </w:style>
-  <w:style w:type="character" w:styleId="Hyperlink">
-    <w:name w:val="Hyperlink"/>
-    <w:rsid w:val="00E9230A"/>
-    <w:rPr>
-      <w:color w:val="0000FF"/>
-      <w:u w:val="single"/>
-    </w:rPr>
-  </w:style>
-  <w:style w:type="character" w:customStyle="1" w:styleId="CabealhoChar">
-    <w:name w:val="Cabeçalho Char"/>
-    <w:link w:val="Cabealho"/>
-    <w:uiPriority w:val="99"/>
-    <w:rsid w:val="00E9230A"/>
-    <w:rPr>
-      <w:sz w:val="24"/>
-      <w:szCs w:val="24"/>
-    </w:rPr>
-  </w:style>
-</w:styles>
-</file>
-
-<file path=word/stylesWithEffects.xml><?xml version="1.0" encoding="utf-8"?>
-<w:styles xmlns:wpc="http://schemas.microsoft.com/office/word/2010/wordprocessingCanvas" xmlns:mc="http://schemas.openxmlformats.org/markup-compatibility/2006" xmlns:o="urn:schemas-microsoft-com:office:office" xmlns:r="http://schemas.openxmlformats.org/officeDocument/2006/relationships" xmlns:m="http://schemas.openxmlformats.org/officeDocument/2006/math" xmlns:v="urn:schemas-microsoft-com:vml" xmlns:wp14="http://schemas.microsoft.com/office/word/2010/wordprocessingDrawing" xmlns:wp="http://schemas.openxmlformats.org/drawingml/2006/wordprocessingDrawing" xmlns:w10="urn:schemas-microsoft-com:office:word" xmlns:w="http://schemas.openxmlformats.org/wordprocessingml/2006/main" xmlns:w14="http://schemas.microsoft.com/office/word/2010/wordml" xmlns:wpg="http://schemas.microsoft.com/office/word/2010/wordprocessingGroup" xmlns:wpi="http://schemas.microsoft.com/office/word/2010/wordprocessingInk" xmlns:wne="http://schemas.microsoft.com/office/word/2006/wordml" xmlns:wps="http://schemas.microsoft.com/office/word/2010/wordprocessingShape" mc:Ignorable="w14 wp14">
-  <w:docDefaults>
-    <w:rPrDefault>
-      <w:rPr>
-        <w:rFonts w:ascii="Times New Roman" w:eastAsia="Times New Roman" w:hAnsi="Times New Roman" w:cs="Times New Roman"/>
-        <w:lang w:val="pt-BR" w:eastAsia="pt-BR" w:bidi="ar-SA"/>
-      </w:rPr>
-    </w:rPrDefault>
-    <w:pPrDefault/>
-  </w:docDefaults>
-  <w:latentStyles w:defLockedState="0" w:defUIPriority="0" w:defSemiHidden="0" w:defUnhideWhenUsed="0" w:defQFormat="0" w:count="267">
-    <w:lsdException w:name="Normal" w:qFormat="1"/>
-    <w:lsdException w:name="heading 1" w:qFormat="1"/>
-    <w:lsdException w:name="heading 2" w:semiHidden="1" w:unhideWhenUsed="1" w:qFormat="1"/>
-    <w:lsdException w:name="heading 3" w:semiHidden="1" w:unhideWhenUsed="1" w:qFormat="1"/>
-    <w:lsdException w:name="heading 4" w:semiHidden="1" w:unhideWhenUsed="1" w:qFormat="1"/>
-    <w:lsdException w:name="heading 5" w:qFormat="1"/>
-    <w:lsdException w:name="heading 6" w:qFormat="1"/>
-    <w:lsdException w:name="heading 7" w:semiHidden="1" w:unhideWhenUsed="1" w:qFormat="1"/>
-    <w:lsdException w:name="heading 8" w:qFormat="1"/>
-    <w:lsdException w:name="heading 9" w:semiHidden="1" w:unhideWhenUsed="1" w:qFormat="1"/>
-    <w:lsdException w:name="header" w:uiPriority="99"/>
-    <w:lsdException w:name="footer" w:uiPriority="99"/>
-    <w:lsdException w:name="caption" w:semiHidden="1" w:unhideWhenUsed="1" w:qFormat="1"/>
-    <w:lsdException w:name="Title" w:qFormat="1"/>
-    <w:lsdException w:name="Default Paragraph Font" w:uiPriority="1"/>
-    <w:lsdException w:name="Subtitle" w:qFormat="1"/>
-    <w:lsdException w:name="Strong" w:qFormat="1"/>
-    <w:lsdException w:name="Emphasis" w:qFormat="1"/>
-    <w:lsdException w:name="No List" w:uiPriority="99"/>
-    <w:lsdException w:name="Placeholder Text" w:semiHidden="1" w:uiPriority="99"/>
-    <w:lsdException w:name="No Spacing" w:uiPriority="1" w:qFormat="1"/>
-    <w:lsdException w:name="Light Shading" w:uiPriority="60"/>
-    <w:lsdException w:name="Light List" w:uiPriority="61"/>
-    <w:lsdException w:name="Light Grid" w:uiPriority="62"/>
-    <w:lsdException w:name="Medium Shading 1" w:uiPriority="63"/>
-    <w:lsdException w:name="Medium Shading 2" w:uiPriority="64"/>
-    <w:lsdException w:name="Medium List 1" w:uiPriority="65"/>
-    <w:lsdException w:name="Medium List 2" w:uiPriority="66"/>
-    <w:lsdException w:name="Medium Grid 1" w:uiPriority="67"/>
-    <w:lsdException w:name="Medium Grid 2" w:uiPriority="68"/>
-    <w:lsdException w:name="Medium Grid 3" w:uiPriority="69"/>
-    <w:lsdException w:name="Dark List" w:uiPriority="70"/>
-    <w:lsdException w:name="Colorful Shading" w:uiPriority="71"/>
-    <w:lsdException w:name="Colorful List" w:uiPriority="72"/>
-    <w:lsdException w:name="Colorful Grid" w:uiPriority="73"/>
-    <w:lsdException w:name="Light Shading Accent 1" w:uiPriority="60"/>
-    <w:lsdException w:name="Light List Accent 1" w:uiPriority="61"/>
-    <w:lsdException w:name="Light Grid Accent 1" w:uiPriority="62"/>
-    <w:lsdException w:name="Medium Shading 1 Accent 1" w:uiPriority="63"/>
-    <w:lsdException w:name="Medium Shading 2 Accent 1" w:uiPriority="64"/>
-    <w:lsdException w:name="Medium List 1 Accent 1" w:uiPriority="65"/>
-    <w:lsdException w:name="Revision" w:semiHidden="1" w:uiPriority="99"/>
-    <w:lsdException w:name="List Paragraph" w:uiPriority="34" w:qFormat="1"/>
-    <w:lsdException w:name="Quote" w:uiPriority="29" w:qFormat="1"/>
-    <w:lsdException w:name="Intense Quote" w:uiPriority="30" w:qFormat="1"/>
-    <w:lsdException w:name="Medium List 2 Accent 1" w:uiPriority="66"/>
-    <w:lsdException w:name="Medium Grid 1 Accent 1" w:uiPriority="67"/>
-    <w:lsdException w:name="Medium Grid 2 Accent 1" w:uiPriority="68"/>
-    <w:lsdException w:name="Medium Grid 3 Accent 1" w:uiPriority="69"/>
-    <w:lsdException w:name="Dark List Accent 1" w:uiPriority="70"/>
-    <w:lsdException w:name="Colorful Shading Accent 1" w:uiPriority="71"/>
-    <w:lsdException w:name="Colorful List Accent 1" w:uiPriority="72"/>
-    <w:lsdException w:name="Colorful Grid Accent 1" w:uiPriority="73"/>
-    <w:lsdException w:name="Light Shading Accent 2" w:uiPriority="60"/>
-    <w:lsdException w:name="Light List Accent 2" w:uiPriority="61"/>
-    <w:lsdException w:name="Light Grid Accent 2" w:uiPriority="62"/>
-    <w:lsdException w:name="Medium Shading 1 Accent 2" w:uiPriority="63"/>
-    <w:lsdException w:name="Medium Shading 2 Accent 2" w:uiPriority="64"/>
-    <w:lsdException w:name="Medium List 1 Accent 2" w:uiPriority="65"/>
-    <w:lsdException w:name="Medium List 2 Accent 2" w:uiPriority="66"/>
-    <w:lsdException w:name="Medium Grid 1 Accent 2" w:uiPriority="67"/>
-    <w:lsdException w:name="Medium Grid 2 Accent 2" w:uiPriority="68"/>
-    <w:lsdException w:name="Medium Grid 3 Accent 2" w:uiPriority="69"/>
-    <w:lsdException w:name="Dark List Accent 2" w:uiPriority="70"/>
-    <w:lsdException w:name="Colorful Shading Accent 2" w:uiPriority="71"/>
-    <w:lsdException w:name="Colorful List Accent 2" w:uiPriority="72"/>
-    <w:lsdException w:name="Colorful Grid Accent 2" w:uiPriority="73"/>
-    <w:lsdException w:name="Light Shading Accent 3" w:uiPriority="60"/>
-    <w:lsdException w:name="Light List Accent 3" w:uiPriority="61"/>
-    <w:lsdException w:name="Light Grid Accent 3" w:uiPriority="62"/>
-    <w:lsdException w:name="Medium Shading 1 Accent 3" w:uiPriority="63"/>
-    <w:lsdException w:name="Medium Shading 2 Accent 3" w:uiPriority="64"/>
-    <w:lsdException w:name="Medium List 1 Accent 3" w:uiPriority="65"/>
-    <w:lsdException w:name="Medium List 2 Accent 3" w:uiPriority="66"/>
-    <w:lsdException w:name="Medium Grid 1 Accent 3" w:uiPriority="67"/>
-    <w:lsdException w:name="Medium Grid 2 Accent 3" w:uiPriority="68"/>
-    <w:lsdException w:name="Medium Grid 3 Accent 3" w:uiPriority="69"/>
-    <w:lsdException w:name="Dark List Accent 3" w:uiPriority="70"/>
-    <w:lsdException w:name="Colorful Shading Accent 3" w:uiPriority="71"/>
-    <w:lsdException w:name="Colorful List Accent 3" w:uiPriority="72"/>
-    <w:lsdException w:name="Colorful Grid Accent 3" w:uiPriority="73"/>
-    <w:lsdException w:name="Light Shading Accent 4" w:uiPriority="60"/>
-    <w:lsdException w:name="Light List Accent 4" w:uiPriority="61"/>
-    <w:lsdException w:name="Light Grid Accent 4" w:uiPriority="62"/>
-    <w:lsdException w:name="Medium Shading 1 Accent 4" w:uiPriority="63"/>
-    <w:lsdException w:name="Medium Shading 2 Accent 4" w:uiPriority="64"/>
-    <w:lsdException w:name="Medium List 1 Accent 4" w:uiPriority="65"/>
-    <w:lsdException w:name="Medium List 2 Accent 4" w:uiPriority="66"/>
-    <w:lsdException w:name="Medium Grid 1 Accent 4" w:uiPriority="67"/>
-    <w:lsdException w:name="Medium Grid 2 Accent 4" w:uiPriority="68"/>
-    <w:lsdException w:name="Medium Grid 3 Accent 4" w:uiPriority="69"/>
-    <w:lsdException w:name="Dark List Accent 4" w:uiPriority="70"/>
-    <w:lsdException w:name="Colorful Shading Accent 4" w:uiPriority="71"/>
-    <w:lsdException w:name="Colorful List Accent 4" w:uiPriority="72"/>
-    <w:lsdException w:name="Colorful Grid Accent 4" w:uiPriority="73"/>
-    <w:lsdException w:name="Light Shading Accent 5" w:uiPriority="60"/>
-    <w:lsdException w:name="Light List Accent 5" w:uiPriority="61"/>
-    <w:lsdException w:name="Light Grid Accent 5" w:uiPriority="62"/>
-    <w:lsdException w:name="Medium Shading 1 Accent 5" w:uiPriority="63"/>
-    <w:lsdException w:name="Medium Shading 2 Accent 5" w:uiPriority="64"/>
-    <w:lsdException w:name="Medium List 1 Accent 5" w:uiPriority="65"/>
-    <w:lsdException w:name="Medium List 2 Accent 5" w:uiPriority="66"/>
-    <w:lsdException w:name="Medium Grid 1 Accent 5" w:uiPriority="67"/>
-    <w:lsdException w:name="Medium Grid 2 Accent 5" w:uiPriority="68"/>
-    <w:lsdException w:name="Medium Grid 3 Accent 5" w:uiPriority="69"/>
-    <w:lsdException w:name="Dark List Accent 5" w:uiPriority="70"/>
-    <w:lsdException w:name="Colorful Shading Accent 5" w:uiPriority="71"/>
-    <w:lsdException w:name="Colorful List Accent 5" w:uiPriority="72"/>
-    <w:lsdException w:name="Colorful Grid Accent 5" w:uiPriority="73"/>
-    <w:lsdException w:name="Light Shading Accent 6" w:uiPriority="60"/>
-    <w:lsdException w:name="Light List Accent 6" w:uiPriority="61"/>
-    <w:lsdException w:name="Light Grid Accent 6" w:uiPriority="62"/>
-    <w:lsdException w:name="Medium Shading 1 Accent 6" w:uiPriority="63"/>
-    <w:lsdException w:name="Medium Shading 2 Accent 6" w:uiPriority="64"/>
-    <w:lsdException w:name="Medium List 1 Accent 6" w:uiPriority="65"/>
-    <w:lsdException w:name="Medium List 2 Accent 6" w:uiPriority="66"/>
-    <w:lsdException w:name="Medium Grid 1 Accent 6" w:uiPriority="67"/>
-    <w:lsdException w:name="Medium Grid 2 Accent 6" w:uiPriority="68"/>
-    <w:lsdException w:name="Medium Grid 3 Accent 6" w:uiPriority="69"/>
-    <w:lsdException w:name="Dark List Accent 6" w:uiPriority="70"/>
-    <w:lsdException w:name="Colorful Shading Accent 6" w:uiPriority="71"/>
-    <w:lsdException w:name="Colorful List Accent 6" w:uiPriority="72"/>
-    <w:lsdException w:name="Colorful Grid Accent 6" w:uiPriority="73"/>
-    <w:lsdException w:name="Subtle Emphasis" w:uiPriority="19" w:qFormat="1"/>
-    <w:lsdException w:name="Intense Emphasis" w:uiPriority="21" w:qFormat="1"/>
-    <w:lsdException w:name="Subtle Reference" w:uiPriority="31" w:qFormat="1"/>
-    <w:lsdException w:name="Intense Reference" w:uiPriority="32" w:qFormat="1"/>
-    <w:lsdException w:name="Book Title" w:uiPriority="33" w:qFormat="1"/>
-    <w:lsdException w:name="Bibliography" w:semiHidden="1" w:uiPriority="37" w:unhideWhenUsed="1"/>
-    <w:lsdException w:name="TOC Heading" w:semiHidden="1" w:uiPriority="39" w:unhideWhenUsed="1" w:qFormat="1"/>
-  </w:latentStyles>
-  <w:style w:type="paragraph" w:default="1" w:styleId="Normal">
-    <w:name w:val="Normal"/>
-    <w:qFormat/>
-    <w:rsid w:val="00E9230A"/>
-    <w:rPr>
-      <w:sz w:val="24"/>
-      <w:szCs w:val="24"/>
-    </w:rPr>
-  </w:style>
-  <w:style w:type="paragraph" w:styleId="Ttulo5">
-    <w:name w:val="heading 5"/>
-    <w:basedOn w:val="Normal"/>
-    <w:next w:val="Normal"/>
-    <w:qFormat/>
-    <w:rsid w:val="00E9230A"/>
-    <w:pPr>
-      <w:spacing w:before="240" w:after="60"/>
-      <w:outlineLvl w:val="4"/>
-    </w:pPr>
-    <w:rPr>
-      <w:b/>
-      <w:bCs/>
-      <w:i/>
-      <w:iCs/>
-      <w:sz w:val="26"/>
-      <w:szCs w:val="26"/>
-    </w:rPr>
-  </w:style>
-  <w:style w:type="paragraph" w:styleId="Ttulo6">
-    <w:name w:val="heading 6"/>
-    <w:basedOn w:val="Normal"/>
-    <w:next w:val="Normal"/>
-    <w:qFormat/>
-    <w:rsid w:val="00E9230A"/>
-    <w:pPr>
-      <w:keepNext/>
-      <w:jc w:val="center"/>
-      <w:outlineLvl w:val="5"/>
-    </w:pPr>
-    <w:rPr>
-      <w:b/>
-      <w:i/>
-      <w:sz w:val="20"/>
-      <w:szCs w:val="20"/>
-    </w:rPr>
-  </w:style>
-  <w:style w:type="paragraph" w:styleId="Ttulo8">
-    <w:name w:val="heading 8"/>
-    <w:basedOn w:val="Normal"/>
-    <w:next w:val="Normal"/>
-    <w:qFormat/>
-    <w:rsid w:val="00E9230A"/>
-    <w:pPr>
-      <w:keepNext/>
-      <w:jc w:val="center"/>
-      <w:outlineLvl w:val="7"/>
-    </w:pPr>
-    <w:rPr>
-      <w:i/>
-      <w:iCs/>
-      <w:kern w:val="144"/>
-      <w:sz w:val="20"/>
-      <w:szCs w:val="20"/>
-    </w:rPr>
-  </w:style>
-  <w:style w:type="character" w:default="1" w:styleId="Fontepargpadro">
-    <w:name w:val="Default Paragraph Font"/>
-    <w:uiPriority w:val="1"/>
-    <w:semiHidden/>
-    <w:unhideWhenUsed/>
-  </w:style>
-  <w:style w:type="table" w:default="1" w:styleId="Tabelanormal">
-    <w:name w:val="Normal Table"/>
-    <w:uiPriority w:val="99"/>
-    <w:semiHidden/>
-    <w:unhideWhenUsed/>
-    <w:tblPr>
-      <w:tblInd w:w="0" w:type="dxa"/>
-      <w:tblCellMar>
-        <w:top w:w="0" w:type="dxa"/>
-        <w:left w:w="108" w:type="dxa"/>
-        <w:bottom w:w="0" w:type="dxa"/>
-        <w:right w:w="108" w:type="dxa"/>
-      </w:tblCellMar>
-    </w:tblPr>
-  </w:style>
-  <w:style w:type="numbering" w:default="1" w:styleId="Semlista">
-    <w:name w:val="No List"/>
-    <w:uiPriority w:val="99"/>
-    <w:semiHidden/>
-    <w:unhideWhenUsed/>
-  </w:style>
-  <w:style w:type="character" w:customStyle="1" w:styleId="textonegrito1">
-    <w:name w:val="textonegrito1"/>
-    <w:rsid w:val="00E9230A"/>
-    <w:rPr>
-      <w:rFonts w:ascii="Verdana" w:hAnsi="Verdana" w:hint="default"/>
-      <w:b/>
-      <w:bCs/>
-      <w:color w:val="333333"/>
-      <w:sz w:val="15"/>
-      <w:szCs w:val="15"/>
-    </w:rPr>
-  </w:style>
-  <w:style w:type="paragraph" w:styleId="Corpodetexto">
-    <w:name w:val="Body Text"/>
-    <w:basedOn w:val="Normal"/>
-    <w:rsid w:val="00E9230A"/>
-    <w:pPr>
-      <w:spacing w:after="120"/>
-    </w:pPr>
-    <w:rPr>
-      <w:b/>
-      <w:color w:val="0000FF"/>
-      <w:szCs w:val="20"/>
-    </w:rPr>
-  </w:style>
-  <w:style w:type="paragraph" w:styleId="Corpodetexto2">
-    <w:name w:val="Body Text 2"/>
-    <w:basedOn w:val="Normal"/>
-    <w:rsid w:val="00E9230A"/>
-    <w:pPr>
-      <w:jc w:val="both"/>
-    </w:pPr>
-    <w:rPr>
-      <w:szCs w:val="20"/>
-    </w:rPr>
-  </w:style>
-  <w:style w:type="paragraph" w:styleId="Ttulo">
-    <w:name w:val="Title"/>
-    <w:basedOn w:val="Normal"/>
-    <w:qFormat/>
-    <w:rsid w:val="00E9230A"/>
-    <w:pPr>
-      <w:jc w:val="center"/>
-    </w:pPr>
-    <w:rPr>
-      <w:szCs w:val="20"/>
-    </w:rPr>
-  </w:style>
-  <w:style w:type="paragraph" w:styleId="Remetente">
-    <w:name w:val="envelope return"/>
-    <w:basedOn w:val="Normal"/>
-    <w:rsid w:val="00E9230A"/>
-    <w:rPr>
-      <w:rFonts w:ascii="Arial" w:hAnsi="Arial"/>
-      <w:sz w:val="20"/>
-      <w:szCs w:val="20"/>
-    </w:rPr>
-  </w:style>
-  <w:style w:type="paragraph" w:styleId="Corpodetexto3">
-    <w:name w:val="Body Text 3"/>
-    <w:basedOn w:val="Normal"/>
-    <w:rsid w:val="00E9230A"/>
-    <w:pPr>
-      <w:spacing w:after="120"/>
-    </w:pPr>
-    <w:rPr>
-      <w:sz w:val="16"/>
-      <w:szCs w:val="16"/>
-    </w:rPr>
-  </w:style>
-  <w:style w:type="paragraph" w:styleId="Cabealho">
-    <w:name w:val="header"/>
-    <w:basedOn w:val="Normal"/>
-    <w:link w:val="CabealhoChar"/>
-    <w:uiPriority w:val="99"/>
-    <w:rsid w:val="00E9230A"/>
-    <w:pPr>
-      <w:tabs>
-        <w:tab w:val="center" w:pos="4419"/>
-        <w:tab w:val="right" w:pos="8838"/>
-      </w:tabs>
-    </w:pPr>
-  </w:style>
-  <w:style w:type="paragraph" w:styleId="Rodap">
-    <w:name w:val="footer"/>
-    <w:basedOn w:val="Normal"/>
-    <w:link w:val="RodapChar"/>
-    <w:uiPriority w:val="99"/>
-    <w:rsid w:val="00E9230A"/>
-    <w:pPr>
-      <w:tabs>
-        <w:tab w:val="center" w:pos="4419"/>
-        <w:tab w:val="right" w:pos="8838"/>
-      </w:tabs>
-    </w:pPr>
-  </w:style>
-  <w:style w:type="table" w:styleId="Tabelacomgrade">
-    <w:name w:val="Table Grid"/>
-    <w:basedOn w:val="Tabelanormal"/>
-    <w:rsid w:val="00E9230A"/>
-    <w:tblPr>
-      <w:tblInd w:w="0" w:type="dxa"/>
-      <w:tblBorders>
-        <w:top w:val="single" w:sz="4" w:space="0" w:color="auto"/>
-        <w:left w:val="single" w:sz="4" w:space="0" w:color="auto"/>
-        <w:bottom w:val="single" w:sz="4" w:space="0" w:color="auto"/>
-        <w:right w:val="single" w:sz="4" w:space="0" w:color="auto"/>
-        <w:insideH w:val="single" w:sz="4" w:space="0" w:color="auto"/>
-        <w:insideV w:val="single" w:sz="4" w:space="0" w:color="auto"/>
-      </w:tblBorders>
-      <w:tblCellMar>
-        <w:top w:w="0" w:type="dxa"/>
-        <w:left w:w="108" w:type="dxa"/>
-        <w:bottom w:w="0" w:type="dxa"/>
-        <w:right w:w="108" w:type="dxa"/>
-      </w:tblCellMar>
     </w:tblPr>
   </w:style>
   <w:style w:type="paragraph" w:styleId="Textodebalo">
@@ -6626,7 +6504,7 @@
 </file>
 
 <file path=customXml/itemProps1.xml><?xml version="1.0" encoding="utf-8"?>
-<ds:datastoreItem xmlns:ds="http://schemas.openxmlformats.org/officeDocument/2006/customXml" ds:itemID="{127BAE93-FE64-4D97-9363-93CCD5DEB690}">
+<ds:datastoreItem xmlns:ds="http://schemas.openxmlformats.org/officeDocument/2006/customXml" ds:itemID="{F96C94DF-8D8F-40D5-AE57-3A2CE88D7F85}">
   <ds:schemaRefs>
     <ds:schemaRef ds:uri="http://schemas.openxmlformats.org/officeDocument/2006/bibliography"/>
   </ds:schemaRefs>

</xml_diff>